<commit_message>
Added requirement for cards to report their address back to the discovery commands
</commit_message>
<xml_diff>
--- a/Documentation/MQTT Protocol.docx
+++ b/Documentation/MQTT Protocol.docx
@@ -334,15 +334,7 @@
     </w:p>
     <w:p>
       <w:r>
-        <w:t>All MAC address shall be a string of 6 pairs of hexadecimal characters separated by colons (“:”). Any letters shall be uppercase e.g. “</w:t>
-      </w:r>
-      <w:proofErr w:type="gramStart"/>
-      <w:r>
-        <w:t>12:34:56:78:9</w:t>
-      </w:r>
-      <w:proofErr w:type="gramEnd"/>
-      <w:r>
-        <w:t>A:BC”</w:t>
+        <w:t>All MAC address shall be a string of 6 pairs of hexadecimal characters separated by colons (“:”). Any letters shall be uppercase e.g. “12:34:56:78:9A:BC”</w:t>
       </w:r>
     </w:p>
     <w:p>
@@ -429,7 +421,13 @@
     </w:p>
     <w:p>
       <w:r>
-        <w:t>Payload can be anything and should be ignored.</w:t>
+        <w:t>Payload can be any</w:t>
+      </w:r>
+      <w:r>
+        <w:t xml:space="preserve"> valid JSON</w:t>
+      </w:r>
+      <w:r>
+        <w:t xml:space="preserve"> and should be ignored.</w:t>
       </w:r>
     </w:p>
     <w:p>
@@ -525,13 +523,8 @@
         </w:numPr>
       </w:pPr>
       <w:r>
-        <w:t xml:space="preserve">On </w:t>
-      </w:r>
-      <w:proofErr w:type="spellStart"/>
-      <w:r>
-        <w:t>startup</w:t>
-      </w:r>
-      <w:proofErr w:type="spellEnd"/>
+        <w:t>On startup</w:t>
+      </w:r>
     </w:p>
     <w:p>
       <w:pPr>
@@ -591,15 +584,7 @@
       </w:pPr>
       <w:r>
         <w:tab/>
-        <w:t>“</w:t>
-      </w:r>
-      <w:proofErr w:type="spellStart"/>
-      <w:r>
-        <w:t>ip</w:t>
-      </w:r>
-      <w:proofErr w:type="spellEnd"/>
-      <w:r>
-        <w:t>”: “192.168.0.1”,</w:t>
+        <w:t>“ip”: “192.168.0.1”,</w:t>
       </w:r>
     </w:p>
     <w:p>
@@ -610,13 +595,8 @@
         <w:tab/>
         <w:t>“mac”: “</w:t>
       </w:r>
-      <w:proofErr w:type="gramStart"/>
-      <w:r>
-        <w:t>12:34:56:78:9</w:t>
-      </w:r>
-      <w:proofErr w:type="gramEnd"/>
-      <w:r>
-        <w:t>A:BC”,</w:t>
+      <w:r>
+        <w:t>12:34:56:78:9A:BC”,</w:t>
       </w:r>
     </w:p>
     <w:p>
@@ -634,15 +614,7 @@
       </w:pPr>
       <w:r>
         <w:tab/>
-        <w:t>“</w:t>
-      </w:r>
-      <w:proofErr w:type="spellStart"/>
-      <w:r>
-        <w:t>api</w:t>
-      </w:r>
-      <w:proofErr w:type="spellEnd"/>
-      <w:r>
-        <w:t>”: “0.1.0”</w:t>
+        <w:t>“api”: “0.1.0”</w:t>
       </w:r>
       <w:r>
         <w:t>,</w:t>
@@ -654,15 +626,7 @@
       </w:pPr>
       <w:r>
         <w:tab/>
-        <w:t>“</w:t>
-      </w:r>
-      <w:proofErr w:type="spellStart"/>
-      <w:r>
-        <w:t>linkSpeed</w:t>
-      </w:r>
-      <w:proofErr w:type="spellEnd"/>
-      <w:r>
-        <w:t>”: 100</w:t>
+        <w:t>“linkSpeed”: 100</w:t>
       </w:r>
     </w:p>
     <w:p>
@@ -868,7 +832,6 @@
               </w:rPr>
               <w:t>"</w:t>
             </w:r>
-            <w:proofErr w:type="spellStart"/>
             <w:r>
               <w:rPr>
                 <w:rFonts w:ascii="Calibri" w:eastAsia="Times New Roman" w:hAnsi="Calibri" w:cs="Calibri"/>
@@ -876,7 +839,6 @@
               </w:rPr>
               <w:t>sdr</w:t>
             </w:r>
-            <w:proofErr w:type="spellEnd"/>
             <w:r>
               <w:rPr>
                 <w:rFonts w:ascii="Calibri" w:eastAsia="Times New Roman" w:hAnsi="Calibri" w:cs="Calibri"/>
@@ -940,21 +902,12 @@
                 <w:lang w:eastAsia="en-GB"/>
               </w:rPr>
             </w:pPr>
-            <w:proofErr w:type="spellStart"/>
-            <w:r>
-              <w:rPr>
-                <w:rFonts w:ascii="Calibri" w:eastAsia="Times New Roman" w:hAnsi="Calibri" w:cs="Calibri"/>
-                <w:lang w:eastAsia="en-GB"/>
-              </w:rPr>
-              <w:t>ip</w:t>
-            </w:r>
-            <w:proofErr w:type="spellEnd"/>
-            <w:r>
-              <w:rPr>
-                <w:rFonts w:ascii="Calibri" w:eastAsia="Times New Roman" w:hAnsi="Calibri" w:cs="Calibri"/>
-                <w:lang w:eastAsia="en-GB"/>
-              </w:rPr>
-              <w:t> </w:t>
+            <w:r>
+              <w:rPr>
+                <w:rFonts w:ascii="Calibri" w:eastAsia="Times New Roman" w:hAnsi="Calibri" w:cs="Calibri"/>
+                <w:lang w:eastAsia="en-GB"/>
+              </w:rPr>
+              <w:t>ip </w:t>
             </w:r>
           </w:p>
         </w:tc>
@@ -1208,21 +1161,12 @@
                 <w:lang w:eastAsia="en-GB"/>
               </w:rPr>
             </w:pPr>
-            <w:proofErr w:type="spellStart"/>
-            <w:r>
-              <w:rPr>
-                <w:rFonts w:ascii="Calibri" w:eastAsia="Times New Roman" w:hAnsi="Calibri" w:cs="Calibri"/>
-                <w:lang w:eastAsia="en-GB"/>
-              </w:rPr>
-              <w:t>api</w:t>
-            </w:r>
-            <w:proofErr w:type="spellEnd"/>
-            <w:r>
-              <w:rPr>
-                <w:rFonts w:ascii="Calibri" w:eastAsia="Times New Roman" w:hAnsi="Calibri" w:cs="Calibri"/>
-                <w:lang w:eastAsia="en-GB"/>
-              </w:rPr>
-              <w:t> </w:t>
+            <w:r>
+              <w:rPr>
+                <w:rFonts w:ascii="Calibri" w:eastAsia="Times New Roman" w:hAnsi="Calibri" w:cs="Calibri"/>
+                <w:lang w:eastAsia="en-GB"/>
+              </w:rPr>
+              <w:t>api </w:t>
             </w:r>
           </w:p>
         </w:tc>
@@ -1291,7 +1235,6 @@
                 <w:lang w:eastAsia="en-GB"/>
               </w:rPr>
             </w:pPr>
-            <w:proofErr w:type="spellStart"/>
             <w:r>
               <w:rPr>
                 <w:rFonts w:ascii="Calibri" w:eastAsia="Times New Roman" w:hAnsi="Calibri" w:cs="Calibri"/>
@@ -1299,7 +1242,6 @@
               </w:rPr>
               <w:t>linkSpeed</w:t>
             </w:r>
-            <w:proofErr w:type="spellEnd"/>
           </w:p>
         </w:tc>
         <w:tc>
@@ -1399,15 +1341,7 @@
       </w:pPr>
       <w:r>
         <w:tab/>
-        <w:t>“</w:t>
-      </w:r>
-      <w:proofErr w:type="spellStart"/>
-      <w:r>
-        <w:t>numSlots</w:t>
-      </w:r>
-      <w:proofErr w:type="spellEnd"/>
-      <w:r>
-        <w:t>”: 6</w:t>
+        <w:t>“numSlots”: 6</w:t>
       </w:r>
     </w:p>
     <w:p>
@@ -1572,7 +1506,6 @@
                 <w:lang w:eastAsia="en-GB"/>
               </w:rPr>
             </w:pPr>
-            <w:proofErr w:type="spellStart"/>
             <w:r>
               <w:rPr>
                 <w:rFonts w:ascii="Calibri" w:eastAsia="Times New Roman" w:hAnsi="Calibri" w:cs="Calibri"/>
@@ -1580,7 +1513,6 @@
               </w:rPr>
               <w:t>numSlots</w:t>
             </w:r>
-            <w:proofErr w:type="spellEnd"/>
           </w:p>
         </w:tc>
         <w:tc>
@@ -1662,19 +1594,11 @@
                 <w:lang w:eastAsia="en-GB"/>
               </w:rPr>
             </w:pPr>
-            <w:proofErr w:type="gramStart"/>
-            <w:r>
-              <w:rPr>
-                <w:lang w:eastAsia="en-GB"/>
-              </w:rPr>
-              <w:t>Array(</w:t>
-            </w:r>
-            <w:proofErr w:type="gramEnd"/>
-            <w:r>
-              <w:rPr>
-                <w:lang w:eastAsia="en-GB"/>
-              </w:rPr>
-              <w:t>Channel)</w:t>
+            <w:r>
+              <w:rPr>
+                <w:lang w:eastAsia="en-GB"/>
+              </w:rPr>
+              <w:t>Array(Channel)</w:t>
             </w:r>
           </w:p>
         </w:tc>
@@ -1726,19 +1650,11 @@
                 <w:lang w:eastAsia="en-GB"/>
               </w:rPr>
             </w:pPr>
-            <w:proofErr w:type="gramStart"/>
-            <w:r>
-              <w:rPr>
-                <w:lang w:eastAsia="en-GB"/>
-              </w:rPr>
-              <w:t>Array(</w:t>
-            </w:r>
-            <w:proofErr w:type="gramEnd"/>
-            <w:r>
-              <w:rPr>
-                <w:lang w:eastAsia="en-GB"/>
-              </w:rPr>
-              <w:t>Card)</w:t>
+            <w:r>
+              <w:rPr>
+                <w:lang w:eastAsia="en-GB"/>
+              </w:rPr>
+              <w:t>Array(Card)</w:t>
             </w:r>
           </w:p>
         </w:tc>
@@ -1778,16 +1694,7 @@
     </w:p>
     <w:p>
       <w:r>
-        <w:t xml:space="preserve">Cards themselves are not devices in their own right but they are children of </w:t>
-      </w:r>
-      <w:r>
-        <w:t>SDRs</w:t>
-      </w:r>
-      <w:r>
-        <w:t xml:space="preserve"> and should have their discovery information included when the </w:t>
-      </w:r>
-      <w:r>
-        <w:t>SDR responds. The discovery information for channels must contain the following:</w:t>
+        <w:t>Cards themselves are not devices in their own right but they are children of SDRs and should have their discovery information included when the SDR responds. The discovery information for channels must contain the following:</w:t>
       </w:r>
     </w:p>
     <w:p>
@@ -1813,15 +1720,7 @@
         <w:ind w:left="720"/>
       </w:pPr>
       <w:r>
-        <w:t>“</w:t>
-      </w:r>
-      <w:proofErr w:type="spellStart"/>
-      <w:r>
-        <w:t>supportsRx</w:t>
-      </w:r>
-      <w:proofErr w:type="spellEnd"/>
-      <w:r>
-        <w:t>”: True,</w:t>
+        <w:t>“supportsRx”: True,</w:t>
       </w:r>
     </w:p>
     <w:p>
@@ -1830,15 +1729,7 @@
         <w:ind w:left="720"/>
       </w:pPr>
       <w:r>
-        <w:t>“</w:t>
-      </w:r>
-      <w:proofErr w:type="spellStart"/>
-      <w:r>
-        <w:t>supportsTx</w:t>
-      </w:r>
-      <w:proofErr w:type="spellEnd"/>
-      <w:r>
-        <w:t>”: True</w:t>
+        <w:t>“supportsTx”: True</w:t>
       </w:r>
     </w:p>
     <w:p>
@@ -2041,14 +1932,12 @@
                 <w:lang w:eastAsia="en-GB"/>
               </w:rPr>
             </w:pPr>
-            <w:proofErr w:type="spellStart"/>
             <w:r>
               <w:rPr>
                 <w:lang w:eastAsia="en-GB"/>
               </w:rPr>
               <w:t>supportsRx</w:t>
             </w:r>
-            <w:proofErr w:type="spellEnd"/>
           </w:p>
         </w:tc>
         <w:tc>
@@ -2061,14 +1950,12 @@
                 <w:lang w:eastAsia="en-GB"/>
               </w:rPr>
             </w:pPr>
-            <w:proofErr w:type="spellStart"/>
             <w:r>
               <w:rPr>
                 <w:lang w:eastAsia="en-GB"/>
               </w:rPr>
               <w:t>boolean</w:t>
             </w:r>
-            <w:proofErr w:type="spellEnd"/>
           </w:p>
         </w:tc>
         <w:tc>
@@ -2102,14 +1989,12 @@
                 <w:lang w:eastAsia="en-GB"/>
               </w:rPr>
             </w:pPr>
-            <w:proofErr w:type="spellStart"/>
             <w:r>
               <w:rPr>
                 <w:lang w:eastAsia="en-GB"/>
               </w:rPr>
               <w:t>supportsTx</w:t>
             </w:r>
-            <w:proofErr w:type="spellEnd"/>
           </w:p>
         </w:tc>
         <w:tc>
@@ -2122,14 +2007,12 @@
                 <w:lang w:eastAsia="en-GB"/>
               </w:rPr>
             </w:pPr>
-            <w:proofErr w:type="spellStart"/>
             <w:r>
               <w:rPr>
                 <w:lang w:eastAsia="en-GB"/>
               </w:rPr>
               <w:t>boolean</w:t>
             </w:r>
-            <w:proofErr w:type="spellEnd"/>
           </w:p>
         </w:tc>
         <w:tc>
@@ -2165,16 +2048,7 @@
     </w:p>
     <w:p>
       <w:r>
-        <w:t xml:space="preserve">Cards themselves are not devices in their own right but they are children of devices and should have their discovery information included when the device controlling them responds. </w:t>
-      </w:r>
-      <w:r>
-        <w:t xml:space="preserve">The discovery information reported by the Card to the SDR controlling it is only partially reported to the MQTT network as some implementation details such as a card’s address on the RS485 bus are irrelevant. </w:t>
-      </w:r>
-      <w:r>
-        <w:t xml:space="preserve">Indeed, this protocol doesn’t require the SDR to communicate to the cards using RS485 at all. </w:t>
-      </w:r>
-      <w:r>
-        <w:t xml:space="preserve">The discovery information </w:t>
+        <w:t xml:space="preserve">Cards themselves are not devices in their own right but they are children of devices and should have their discovery information included when the device controlling them responds. The discovery information </w:t>
       </w:r>
       <w:r>
         <w:t>for all card types must include the following:</w:t>
@@ -2204,6 +2078,18 @@
       </w:pPr>
       <w:r>
         <w:t>“name”: “Anglian”</w:t>
+      </w:r>
+      <w:r>
+        <w:t>,</w:t>
+      </w:r>
+    </w:p>
+    <w:p>
+      <w:pPr>
+        <w:spacing w:after="0"/>
+        <w:ind w:left="720"/>
+      </w:pPr>
+      <w:r>
+        <w:t>“address” 5</w:t>
       </w:r>
     </w:p>
     <w:p>
@@ -2465,6 +2351,62 @@
           </w:p>
         </w:tc>
       </w:tr>
+      <w:tr>
+        <w:tc>
+          <w:tcPr>
+            <w:tcW w:w="1129" w:type="dxa"/>
+          </w:tcPr>
+          <w:p>
+            <w:pPr>
+              <w:rPr>
+                <w:lang w:eastAsia="en-GB"/>
+              </w:rPr>
+            </w:pPr>
+            <w:r>
+              <w:rPr>
+                <w:lang w:eastAsia="en-GB"/>
+              </w:rPr>
+              <w:t>address</w:t>
+            </w:r>
+          </w:p>
+        </w:tc>
+        <w:tc>
+          <w:tcPr>
+            <w:tcW w:w="1843" w:type="dxa"/>
+          </w:tcPr>
+          <w:p>
+            <w:pPr>
+              <w:rPr>
+                <w:lang w:eastAsia="en-GB"/>
+              </w:rPr>
+            </w:pPr>
+            <w:r>
+              <w:rPr>
+                <w:lang w:eastAsia="en-GB"/>
+              </w:rPr>
+              <w:t>int</w:t>
+            </w:r>
+          </w:p>
+        </w:tc>
+        <w:tc>
+          <w:tcPr>
+            <w:tcW w:w="6002" w:type="dxa"/>
+          </w:tcPr>
+          <w:p>
+            <w:pPr>
+              <w:rPr>
+                <w:lang w:eastAsia="en-GB"/>
+              </w:rPr>
+            </w:pPr>
+            <w:r>
+              <w:rPr>
+                <w:lang w:eastAsia="en-GB"/>
+              </w:rPr>
+              <w:t>A representation of what slot the card is in. Typically this is the address on the RS485 bus in the rack but doesn’t have to be</w:t>
+            </w:r>
+          </w:p>
+        </w:tc>
+      </w:tr>
     </w:tbl>
     <w:p>
       <w:pPr>
@@ -2517,15 +2459,7 @@
       </w:pPr>
       <w:r>
         <w:lastRenderedPageBreak/>
-        <w:t>“</w:t>
-      </w:r>
-      <w:proofErr w:type="spellStart"/>
-      <w:r>
-        <w:t>minFreq</w:t>
-      </w:r>
-      <w:proofErr w:type="spellEnd"/>
-      <w:r>
-        <w:t>”: 1000000,</w:t>
+        <w:t>“minFreq”: 1000000,</w:t>
       </w:r>
     </w:p>
     <w:p>
@@ -2534,15 +2468,7 @@
         <w:ind w:left="720"/>
       </w:pPr>
       <w:r>
-        <w:t>“</w:t>
-      </w:r>
-      <w:proofErr w:type="spellStart"/>
-      <w:r>
-        <w:t>maxFreq</w:t>
-      </w:r>
-      <w:proofErr w:type="spellEnd"/>
-      <w:r>
-        <w:t>”: 1500000,</w:t>
+        <w:t>“maxFreq”: 1500000,</w:t>
       </w:r>
     </w:p>
     <w:p>
@@ -2551,15 +2477,7 @@
         <w:ind w:left="720"/>
       </w:pPr>
       <w:r>
-        <w:t>“</w:t>
-      </w:r>
-      <w:proofErr w:type="spellStart"/>
-      <w:r>
-        <w:t>minPower</w:t>
-      </w:r>
-      <w:proofErr w:type="spellEnd"/>
-      <w:r>
-        <w:t>”: 0,</w:t>
+        <w:t>“minPower”: 0,</w:t>
       </w:r>
     </w:p>
     <w:p>
@@ -2568,15 +2486,7 @@
         <w:ind w:left="720"/>
       </w:pPr>
       <w:r>
-        <w:t>“</w:t>
-      </w:r>
-      <w:proofErr w:type="spellStart"/>
-      <w:r>
-        <w:t>maxPower</w:t>
-      </w:r>
-      <w:proofErr w:type="spellEnd"/>
-      <w:r>
-        <w:t>”: 10,</w:t>
+        <w:t>“maxPower”: 10,</w:t>
       </w:r>
     </w:p>
     <w:p>
@@ -2585,15 +2495,7 @@
         <w:ind w:left="720"/>
       </w:pPr>
       <w:r>
-        <w:t>“</w:t>
-      </w:r>
-      <w:proofErr w:type="spellStart"/>
-      <w:r>
-        <w:t>supportsRx</w:t>
-      </w:r>
-      <w:proofErr w:type="spellEnd"/>
-      <w:r>
-        <w:t>”: True,</w:t>
+        <w:t>“supportsRx”: True,</w:t>
       </w:r>
     </w:p>
     <w:p>
@@ -2602,15 +2504,7 @@
         <w:ind w:left="720"/>
       </w:pPr>
       <w:r>
-        <w:t>“</w:t>
-      </w:r>
-      <w:proofErr w:type="spellStart"/>
-      <w:r>
-        <w:t>supportsTx</w:t>
-      </w:r>
-      <w:proofErr w:type="spellEnd"/>
-      <w:r>
-        <w:t>”: False</w:t>
+        <w:t>“supportsTx”: False</w:t>
       </w:r>
     </w:p>
     <w:p>
@@ -2753,14 +2647,12 @@
                 <w:lang w:eastAsia="en-GB"/>
               </w:rPr>
             </w:pPr>
-            <w:proofErr w:type="spellStart"/>
             <w:r>
               <w:rPr>
                 <w:lang w:eastAsia="en-GB"/>
               </w:rPr>
               <w:t>minFreq</w:t>
             </w:r>
-            <w:proofErr w:type="spellEnd"/>
           </w:p>
         </w:tc>
         <w:tc>
@@ -2811,14 +2703,12 @@
                 <w:lang w:eastAsia="en-GB"/>
               </w:rPr>
             </w:pPr>
-            <w:proofErr w:type="spellStart"/>
             <w:r>
               <w:rPr>
                 <w:lang w:eastAsia="en-GB"/>
               </w:rPr>
               <w:t>maxFreq</w:t>
             </w:r>
-            <w:proofErr w:type="spellEnd"/>
           </w:p>
         </w:tc>
         <w:tc>
@@ -2869,14 +2759,12 @@
                 <w:lang w:eastAsia="en-GB"/>
               </w:rPr>
             </w:pPr>
-            <w:proofErr w:type="spellStart"/>
             <w:r>
               <w:rPr>
                 <w:lang w:eastAsia="en-GB"/>
               </w:rPr>
               <w:t>minPower</w:t>
             </w:r>
-            <w:proofErr w:type="spellEnd"/>
           </w:p>
         </w:tc>
         <w:tc>
@@ -2927,14 +2815,12 @@
                 <w:lang w:eastAsia="en-GB"/>
               </w:rPr>
             </w:pPr>
-            <w:proofErr w:type="spellStart"/>
             <w:r>
               <w:rPr>
                 <w:lang w:eastAsia="en-GB"/>
               </w:rPr>
               <w:t>maxPower</w:t>
             </w:r>
-            <w:proofErr w:type="spellEnd"/>
           </w:p>
         </w:tc>
         <w:tc>
@@ -2985,14 +2871,12 @@
                 <w:lang w:eastAsia="en-GB"/>
               </w:rPr>
             </w:pPr>
-            <w:proofErr w:type="spellStart"/>
             <w:r>
               <w:rPr>
                 <w:lang w:eastAsia="en-GB"/>
               </w:rPr>
               <w:t>supportsRx</w:t>
             </w:r>
-            <w:proofErr w:type="spellEnd"/>
           </w:p>
         </w:tc>
         <w:tc>
@@ -3005,7 +2889,6 @@
                 <w:lang w:eastAsia="en-GB"/>
               </w:rPr>
             </w:pPr>
-            <w:proofErr w:type="spellStart"/>
             <w:r>
               <w:rPr>
                 <w:lang w:eastAsia="en-GB"/>
@@ -3018,7 +2901,6 @@
               </w:rPr>
               <w:t>oolean</w:t>
             </w:r>
-            <w:proofErr w:type="spellEnd"/>
           </w:p>
         </w:tc>
         <w:tc>
@@ -3051,14 +2933,12 @@
                 <w:lang w:eastAsia="en-GB"/>
               </w:rPr>
             </w:pPr>
-            <w:proofErr w:type="spellStart"/>
             <w:r>
               <w:rPr>
                 <w:lang w:eastAsia="en-GB"/>
               </w:rPr>
               <w:t>supportsTx</w:t>
             </w:r>
-            <w:proofErr w:type="spellEnd"/>
           </w:p>
         </w:tc>
         <w:tc>
@@ -3071,7 +2951,6 @@
                 <w:lang w:eastAsia="en-GB"/>
               </w:rPr>
             </w:pPr>
-            <w:proofErr w:type="spellStart"/>
             <w:r>
               <w:rPr>
                 <w:lang w:eastAsia="en-GB"/>
@@ -3084,7 +2963,6 @@
               </w:rPr>
               <w:t>oolean</w:t>
             </w:r>
-            <w:proofErr w:type="spellEnd"/>
           </w:p>
         </w:tc>
         <w:tc>

</xml_diff>